<commit_message>
fix manual remove docx to fix mermaid draft report update timelines
</commit_message>
<xml_diff>
--- a/auto-generated/DataAccessReviewProcess.docx
+++ b/auto-generated/DataAccessReviewProcess.docx
@@ -78,7 +78,7 @@
         <w:pStyle w:val="Heading1"/>
       </w:pPr>
       <w:r>
-        <w:t xml:space="preserve">Introduction</w:t>
+        <w:t xml:space="preserve">1. Introduction</w:t>
       </w:r>
     </w:p>
     <w:p>
@@ -297,7 +297,7 @@
         <w:pStyle w:val="Heading2"/>
       </w:pPr>
       <w:r>
-        <w:t xml:space="preserve">Definitions</w:t>
+        <w:t xml:space="preserve">1.1 Definitions</w:t>
       </w:r>
     </w:p>
     <w:p>
@@ -379,7 +379,7 @@
         <w:pStyle w:val="Heading2"/>
       </w:pPr>
       <w:r>
-        <w:t xml:space="preserve">Key Principles</w:t>
+        <w:t xml:space="preserve">1.2 Key Principles</w:t>
       </w:r>
     </w:p>
     <w:p>
@@ -463,7 +463,7 @@
         <w:pStyle w:val="Heading2"/>
       </w:pPr>
       <w:r>
-        <w:t xml:space="preserve">Transparency reporting</w:t>
+        <w:t xml:space="preserve">1.3 Transparency reporting</w:t>
       </w:r>
     </w:p>
     <w:p>
@@ -482,7 +482,7 @@
         <w:pStyle w:val="Heading1"/>
       </w:pPr>
       <w:r>
-        <w:t xml:space="preserve">ODAP Review processes</w:t>
+        <w:t xml:space="preserve">2. ODAP Review processes</w:t>
       </w:r>
     </w:p>
     <w:p>
@@ -549,7 +549,7 @@
         <w:pStyle w:val="Heading2"/>
       </w:pPr>
       <w:r>
-        <w:t xml:space="preserve">Simplified review process</w:t>
+        <w:t xml:space="preserve">2.1 Simplified review process</w:t>
       </w:r>
     </w:p>
     <w:tbl>
@@ -747,7 +747,7 @@
         <w:pStyle w:val="Heading2"/>
       </w:pPr>
       <w:r>
-        <w:t xml:space="preserve">Dataset availability</w:t>
+        <w:t xml:space="preserve">2.2 Dataset availability</w:t>
       </w:r>
     </w:p>
     <w:p>
@@ -797,7 +797,7 @@
         <w:pStyle w:val="Heading2"/>
       </w:pPr>
       <w:r>
-        <w:t xml:space="preserve">Accreditation of Researchers</w:t>
+        <w:t xml:space="preserve">2.3 Accreditation of Researchers</w:t>
       </w:r>
     </w:p>
     <w:p>
@@ -829,7 +829,7 @@
         <w:pStyle w:val="Heading3"/>
       </w:pPr>
       <w:r>
-        <w:t xml:space="preserve">Review of researcher credentials by ODAP data access team</w:t>
+        <w:t xml:space="preserve">2.3.1 Review of researcher credentials by ODAP data access team</w:t>
       </w:r>
     </w:p>
     <w:p>
@@ -910,7 +910,7 @@
         <w:pStyle w:val="Heading3"/>
       </w:pPr>
       <w:r>
-        <w:t xml:space="preserve">Decision and notification</w:t>
+        <w:t xml:space="preserve">2.3.2 Decision and notification</w:t>
       </w:r>
     </w:p>
     <w:p>
@@ -959,7 +959,7 @@
         <w:pStyle w:val="Heading2"/>
       </w:pPr>
       <w:r>
-        <w:t xml:space="preserve">Bona Fide researchers</w:t>
+        <w:t xml:space="preserve">2.4 Bona Fide researchers</w:t>
       </w:r>
     </w:p>
     <w:p>
@@ -1060,7 +1060,7 @@
         <w:pStyle w:val="Heading1"/>
       </w:pPr>
       <w:r>
-        <w:t xml:space="preserve">Review of Research Proposals</w:t>
+        <w:t xml:space="preserve">3. Review of Research Proposals</w:t>
       </w:r>
     </w:p>
     <w:bookmarkStart w:id="38" w:name="safe-projects"/>
@@ -1069,7 +1069,7 @@
         <w:pStyle w:val="Heading2"/>
       </w:pPr>
       <w:r>
-        <w:t xml:space="preserve">Safe projects</w:t>
+        <w:t xml:space="preserve">3.1 Safe projects</w:t>
       </w:r>
     </w:p>
     <w:p>
@@ -1086,7 +1086,7 @@
         <w:pStyle w:val="Heading3"/>
       </w:pPr>
       <w:r>
-        <w:t xml:space="preserve">Scope</w:t>
+        <w:t xml:space="preserve">3.1.1 Scope</w:t>
       </w:r>
     </w:p>
     <w:p>
@@ -1132,7 +1132,7 @@
         <w:pStyle w:val="Heading3"/>
       </w:pPr>
       <w:r>
-        <w:t xml:space="preserve">Examples</w:t>
+        <w:t xml:space="preserve">3.1.2 Examples</w:t>
       </w:r>
     </w:p>
     <w:p>
@@ -1207,7 +1207,7 @@
         <w:pStyle w:val="Heading2"/>
       </w:pPr>
       <w:r>
-        <w:t xml:space="preserve">Process</w:t>
+        <w:t xml:space="preserve">3.2 Process</w:t>
       </w:r>
     </w:p>
     <w:p>
@@ -1428,7 +1428,7 @@
         <w:pStyle w:val="Heading3"/>
       </w:pPr>
       <w:r>
-        <w:t xml:space="preserve">Amendment process</w:t>
+        <w:t xml:space="preserve">3.2.1 Amendment process</w:t>
       </w:r>
     </w:p>
     <w:p>
@@ -1446,7 +1446,7 @@
         <w:pStyle w:val="Heading3"/>
       </w:pPr>
       <w:r>
-        <w:t xml:space="preserve">Appeals process</w:t>
+        <w:t xml:space="preserve">3.2.2 Appeals process</w:t>
       </w:r>
     </w:p>
     <w:p>

</xml_diff>